<commit_message>
More work on final report. created an excel hid usage table.
</commit_message>
<xml_diff>
--- a/REPORT/IPP/SET09118_IPP.docx
+++ b/REPORT/IPP/SET09118_IPP.docx
@@ -5,7 +5,6 @@
     <w:p>
       <w:pPr>
         <w:pStyle w:val="Title"/>
-        <w:jc w:val="center"/>
       </w:pPr>
       <w:r>
         <w:t>USB / Bluetooth Media</w:t>
@@ -30,6 +29,8 @@
         </w:rPr>
         <w:t>Initial Project Proposal</w:t>
       </w:r>
+      <w:bookmarkStart w:id="0" w:name="_GoBack"/>
+      <w:bookmarkEnd w:id="0"/>
     </w:p>
     <w:p>
       <w:pPr>
@@ -61,7 +62,6 @@
     </w:p>
     <w:p>
       <w:pPr>
-        <w:spacing w:before="0" w:after="160"/>
         <w:rPr>
           <w:b/>
           <w:color w:val="70AD47" w:themeColor="accent6"/>
@@ -70,7 +70,6 @@
     </w:p>
     <w:p>
       <w:pPr>
-        <w:spacing w:before="0" w:after="160"/>
         <w:rPr>
           <w:b/>
           <w:color w:val="70AD47" w:themeColor="accent6"/>
@@ -79,7 +78,7 @@
     </w:p>
     <w:p>
       <w:pPr>
-        <w:pStyle w:val="Sectionheading"/>
+        <w:pStyle w:val="Heading2"/>
       </w:pPr>
       <w:r>
         <w:t>Abstract</w:t>
@@ -141,72 +140,6 @@
     <w:p/>
     <w:p>
       <w:pPr>
-        <w:rPr>
-          <w:b/>
-        </w:rPr>
-      </w:pPr>
-      <w:bookmarkStart w:id="0" w:name="_GoBack"/>
-      <w:bookmarkEnd w:id="0"/>
-      <w:r>
-        <w:rPr>
-          <w:b/>
-        </w:rPr>
-        <w:t xml:space="preserve">Declaration of </w:t>
-      </w:r>
-      <w:r>
-        <w:rPr>
-          <w:b/>
-        </w:rPr>
-        <w:t>authorship</w:t>
-      </w:r>
-      <w:r>
-        <w:rPr>
-          <w:b/>
-        </w:rPr>
-        <w:t>: I confirm that the work submitted is mine and that wherever possible the work of others has been clearly acknowledged and referenced.</w:t>
-      </w:r>
-    </w:p>
-    <w:p>
-      <w:pPr>
-        <w:rPr>
-          <w:b/>
-        </w:rPr>
-      </w:pPr>
-    </w:p>
-    <w:p>
-      <w:r>
-        <w:rPr>
-          <w:b/>
-        </w:rPr>
-        <w:t>Signature</w:t>
-      </w:r>
-      <w:r>
-        <w:rPr>
-          <w:b/>
-        </w:rPr>
-        <w:t>:</w:t>
-      </w:r>
-      <w:r>
-        <w:rPr>
-          <w:b/>
-        </w:rPr>
-        <w:t xml:space="preserve">                                                                             </w:t>
-      </w:r>
-      <w:r>
-        <w:rPr>
-          <w:b/>
-        </w:rPr>
-        <w:t>Date</w:t>
-      </w:r>
-      <w:r>
-        <w:rPr>
-          <w:b/>
-        </w:rPr>
-        <w:t>:</w:t>
-      </w:r>
-    </w:p>
-    <w:p>
-      <w:pPr>
         <w:pStyle w:val="Heading2"/>
       </w:pPr>
       <w:r>
@@ -223,9 +156,6 @@
       </w:r>
     </w:p>
     <w:p>
-      <w:pPr>
-        <w:spacing w:after="160"/>
-      </w:pPr>
       <w:r>
         <w:t xml:space="preserve">The rational for this </w:t>
       </w:r>
@@ -234,9 +164,6 @@
       </w:r>
     </w:p>
     <w:p>
-      <w:pPr>
-        <w:spacing w:after="160"/>
-      </w:pPr>
       <w:r>
         <w:t>While many keyboard already offer inbuilt media keys, they can often be in hard-to-reach locations or require awkward key-combinations to use.</w:t>
       </w:r>
@@ -245,9 +172,6 @@
       </w:r>
     </w:p>
     <w:p>
-      <w:pPr>
-        <w:spacing w:after="160"/>
-      </w:pPr>
       <w:r>
         <w:t>While the technologies that allow users to experience their media have grown ever more advance, the actual method of controlling said media remains relatively unchanged.</w:t>
       </w:r>
@@ -271,9 +195,6 @@
       </w:r>
     </w:p>
     <w:p>
-      <w:pPr>
-        <w:spacing w:after="160"/>
-      </w:pPr>
       <w:r>
         <w:t xml:space="preserve">Basing the system around an Arduino microcontroller allows for simple expansion of the project. For instance; a Bluetooth module will allow the media controller to be accessed remotely via </w:t>
       </w:r>
@@ -453,11 +374,11 @@
         <w:t xml:space="preserve">To compromise, the controller </w:t>
       </w:r>
       <w:r>
-        <w:t xml:space="preserve">will be designed to work on a PC running a Windows operating system. In terms of what </w:t>
+        <w:t xml:space="preserve">will be designed to work on a PC running a Windows operating system. In terms of what media </w:t>
       </w:r>
       <w:r>
         <w:lastRenderedPageBreak/>
-        <w:t>media programs will be supported,</w:t>
+        <w:t>programs will be supported,</w:t>
       </w:r>
       <w:r>
         <w:t xml:space="preserve"> Google’s Play Music</w:t>
@@ -485,7 +406,7 @@
     </w:p>
     <w:p>
       <w:pPr>
-        <w:pStyle w:val="Sectionheading"/>
+        <w:pStyle w:val="Heading2"/>
       </w:pPr>
       <w:r>
         <w:t>Method</w:t>
@@ -518,7 +439,7 @@
     </w:p>
     <w:p>
       <w:pPr>
-        <w:pStyle w:val="Sectionheading"/>
+        <w:pStyle w:val="Heading2"/>
       </w:pPr>
       <w:r>
         <w:t>Milestones</w:t>
@@ -593,7 +514,7 @@
     </w:p>
     <w:p>
       <w:pPr>
-        <w:pStyle w:val="Sectionheading"/>
+        <w:pStyle w:val="Heading2"/>
       </w:pPr>
       <w:r>
         <w:t>Resources</w:t>
@@ -714,7 +635,6 @@
     </w:p>
     <w:p>
       <w:pPr>
-        <w:spacing w:before="0" w:after="160"/>
         <w:rPr>
           <w:color w:val="4472C4" w:themeColor="accent5"/>
           <w:sz w:val="26"/>
@@ -727,7 +647,7 @@
     </w:p>
     <w:p>
       <w:pPr>
-        <w:pStyle w:val="Sectionheading"/>
+        <w:pStyle w:val="Heading2"/>
       </w:pPr>
       <w:r>
         <w:lastRenderedPageBreak/>
@@ -857,7 +777,7 @@
   <w:endnote w:type="separator" w:id="-1">
     <w:p>
       <w:pPr>
-        <w:spacing w:before="0" w:after="0" w:line="240" w:lineRule="auto"/>
+        <w:spacing w:after="0" w:line="240" w:lineRule="auto"/>
       </w:pPr>
       <w:r>
         <w:separator/>
@@ -867,7 +787,7 @@
   <w:endnote w:type="continuationSeparator" w:id="0">
     <w:p>
       <w:pPr>
-        <w:spacing w:before="0" w:after="0" w:line="240" w:lineRule="auto"/>
+        <w:spacing w:after="0" w:line="240" w:lineRule="auto"/>
       </w:pPr>
       <w:r>
         <w:continuationSeparator/>
@@ -951,7 +871,7 @@
   <w:footnote w:type="separator" w:id="-1">
     <w:p>
       <w:pPr>
-        <w:spacing w:before="0" w:after="0" w:line="240" w:lineRule="auto"/>
+        <w:spacing w:after="0" w:line="240" w:lineRule="auto"/>
       </w:pPr>
       <w:r>
         <w:separator/>
@@ -961,7 +881,7 @@
   <w:footnote w:type="continuationSeparator" w:id="0">
     <w:p>
       <w:pPr>
-        <w:spacing w:before="0" w:after="0" w:line="240" w:lineRule="auto"/>
+        <w:spacing w:after="0" w:line="240" w:lineRule="auto"/>
       </w:pPr>
       <w:r>
         <w:continuationSeparator/>
@@ -976,15 +896,15 @@
   <w:p>
     <w:pPr>
       <w:pStyle w:val="Header"/>
+      <w:tabs>
+        <w:tab w:val="left" w:pos="2415"/>
+      </w:tabs>
     </w:pPr>
     <w:r>
-      <w:t xml:space="preserve">Final </w:t>
+      <w:t>Initial Project Proposal</w:t>
     </w:r>
     <w:r>
-      <w:t xml:space="preserve">Project </w:t>
-    </w:r>
-    <w:r>
-      <w:t>Report</w:t>
+      <w:tab/>
     </w:r>
     <w:r>
       <w:tab/>
@@ -1546,7 +1466,6 @@
     <w:lvl w:ilvl="0">
       <w:start w:val="1"/>
       <w:numFmt w:val="none"/>
-      <w:pStyle w:val="Heading1"/>
       <w:lvlText w:val=""/>
       <w:lvlJc w:val="left"/>
       <w:pPr>
@@ -1559,7 +1478,6 @@
     <w:lvl w:ilvl="1">
       <w:start w:val="1"/>
       <w:numFmt w:val="decimal"/>
-      <w:pStyle w:val="Heading2"/>
       <w:lvlText w:val="%1%2"/>
       <w:lvlJc w:val="left"/>
       <w:pPr>
@@ -1572,7 +1490,6 @@
     <w:lvl w:ilvl="2">
       <w:start w:val="1"/>
       <w:numFmt w:val="decimal"/>
-      <w:pStyle w:val="Heading3"/>
       <w:lvlText w:val="%1%2.%3"/>
       <w:lvlJc w:val="left"/>
       <w:pPr>
@@ -1585,7 +1502,6 @@
     <w:lvl w:ilvl="3">
       <w:start w:val="1"/>
       <w:numFmt w:val="decimal"/>
-      <w:pStyle w:val="Heading4"/>
       <w:lvlText w:val="%1%2.%3.%4"/>
       <w:lvlJc w:val="left"/>
       <w:pPr>
@@ -1598,7 +1514,6 @@
     <w:lvl w:ilvl="4">
       <w:start w:val="1"/>
       <w:numFmt w:val="decimal"/>
-      <w:pStyle w:val="Heading5"/>
       <w:lvlText w:val="%1%2.%3.%4.%5"/>
       <w:lvlJc w:val="left"/>
       <w:pPr>
@@ -1611,7 +1526,6 @@
     <w:lvl w:ilvl="5">
       <w:start w:val="1"/>
       <w:numFmt w:val="decimal"/>
-      <w:pStyle w:val="Heading6"/>
       <w:lvlText w:val="%1%2.%3.%4.%5.%6"/>
       <w:lvlJc w:val="left"/>
       <w:pPr>
@@ -1624,7 +1538,6 @@
     <w:lvl w:ilvl="6">
       <w:start w:val="1"/>
       <w:numFmt w:val="decimal"/>
-      <w:pStyle w:val="Heading7"/>
       <w:lvlText w:val="%1%2.%3.%4.%5.%6.%7"/>
       <w:lvlJc w:val="left"/>
       <w:pPr>
@@ -1637,7 +1550,6 @@
     <w:lvl w:ilvl="7">
       <w:start w:val="1"/>
       <w:numFmt w:val="decimal"/>
-      <w:pStyle w:val="Heading8"/>
       <w:lvlText w:val="%1%2.%3.%4.%5.%6.%7.%8"/>
       <w:lvlJc w:val="left"/>
       <w:pPr>
@@ -1650,7 +1562,6 @@
     <w:lvl w:ilvl="8">
       <w:start w:val="1"/>
       <w:numFmt w:val="decimal"/>
-      <w:pStyle w:val="Heading9"/>
       <w:lvlText w:val="%1%2.%3.%4.%5.%6.%7.%8.%9"/>
       <w:lvlJc w:val="left"/>
       <w:pPr>
@@ -1803,7 +1714,7 @@
   <w:docDefaults>
     <w:rPrDefault>
       <w:rPr>
-        <w:rFonts w:asciiTheme="minorHAnsi" w:eastAsiaTheme="minorHAnsi" w:hAnsiTheme="minorHAnsi" w:cstheme="minorBidi"/>
+        <w:rFonts w:asciiTheme="minorHAnsi" w:eastAsiaTheme="minorEastAsia" w:hAnsiTheme="minorHAnsi" w:cstheme="minorBidi"/>
         <w:sz w:val="22"/>
         <w:szCs w:val="22"/>
         <w:lang w:val="en-GB" w:eastAsia="en-US" w:bidi="ar-SA"/>
@@ -1811,7 +1722,8 @@
     </w:rPrDefault>
     <w:pPrDefault>
       <w:pPr>
-        <w:spacing w:after="160" w:line="259" w:lineRule="auto"/>
+        <w:spacing w:after="160" w:line="252" w:lineRule="auto"/>
+        <w:jc w:val="both"/>
       </w:pPr>
     </w:pPrDefault>
   </w:docDefaults>
@@ -2191,10 +2103,7 @@
   <w:style w:type="paragraph" w:default="1" w:styleId="Normal">
     <w:name w:val="Normal"/>
     <w:qFormat/>
-    <w:rsid w:val="00945AE4"/>
-    <w:pPr>
-      <w:spacing w:before="40" w:after="80"/>
-    </w:pPr>
+    <w:rsid w:val="008119B1"/>
   </w:style>
   <w:style w:type="paragraph" w:styleId="Heading1">
     <w:name w:val="heading 1"/>
@@ -2203,21 +2112,21 @@
     <w:link w:val="Heading1Char"/>
     <w:uiPriority w:val="9"/>
     <w:qFormat/>
-    <w:rsid w:val="00945AE4"/>
+    <w:rsid w:val="008119B1"/>
     <w:pPr>
       <w:keepNext/>
       <w:keepLines/>
-      <w:numPr>
-        <w:numId w:val="3"/>
-      </w:numPr>
-      <w:spacing w:before="240" w:after="0"/>
+      <w:spacing w:before="320" w:after="40"/>
       <w:outlineLvl w:val="0"/>
     </w:pPr>
     <w:rPr>
       <w:rFonts w:asciiTheme="majorHAnsi" w:eastAsiaTheme="majorEastAsia" w:hAnsiTheme="majorHAnsi" w:cstheme="majorBidi"/>
-      <w:color w:val="2E74B5" w:themeColor="accent1" w:themeShade="BF"/>
-      <w:sz w:val="32"/>
-      <w:szCs w:val="32"/>
+      <w:b/>
+      <w:bCs/>
+      <w:caps/>
+      <w:spacing w:val="4"/>
+      <w:sz w:val="28"/>
+      <w:szCs w:val="28"/>
     </w:rPr>
   </w:style>
   <w:style w:type="paragraph" w:styleId="Heading2">
@@ -2228,26 +2137,19 @@
     <w:uiPriority w:val="9"/>
     <w:unhideWhenUsed/>
     <w:qFormat/>
-    <w:rsid w:val="00386978"/>
+    <w:rsid w:val="008119B1"/>
     <w:pPr>
       <w:keepNext/>
       <w:keepLines/>
-      <w:numPr>
-        <w:ilvl w:val="1"/>
-        <w:numId w:val="3"/>
-      </w:numPr>
-      <w:pBdr>
-        <w:bottom w:val="single" w:sz="4" w:space="1" w:color="4472C4" w:themeColor="accent5"/>
-      </w:pBdr>
-      <w:spacing w:after="120"/>
-      <w:ind w:left="578" w:hanging="578"/>
+      <w:spacing w:before="120" w:after="0"/>
       <w:outlineLvl w:val="1"/>
     </w:pPr>
     <w:rPr>
       <w:rFonts w:asciiTheme="majorHAnsi" w:eastAsiaTheme="majorEastAsia" w:hAnsiTheme="majorHAnsi" w:cstheme="majorBidi"/>
-      <w:color w:val="2E74B5" w:themeColor="accent1" w:themeShade="BF"/>
+      <w:b/>
+      <w:bCs/>
       <w:sz w:val="28"/>
-      <w:szCs w:val="26"/>
+      <w:szCs w:val="28"/>
     </w:rPr>
   </w:style>
   <w:style w:type="paragraph" w:styleId="Heading3">
@@ -2258,20 +2160,16 @@
     <w:uiPriority w:val="9"/>
     <w:unhideWhenUsed/>
     <w:qFormat/>
-    <w:rsid w:val="00F27118"/>
+    <w:rsid w:val="008119B1"/>
     <w:pPr>
       <w:keepNext/>
       <w:keepLines/>
-      <w:numPr>
-        <w:ilvl w:val="2"/>
-        <w:numId w:val="3"/>
-      </w:numPr>
-      <w:spacing w:before="120"/>
+      <w:spacing w:before="120" w:after="0"/>
       <w:outlineLvl w:val="2"/>
     </w:pPr>
     <w:rPr>
       <w:rFonts w:asciiTheme="majorHAnsi" w:eastAsiaTheme="majorEastAsia" w:hAnsiTheme="majorHAnsi" w:cstheme="majorBidi"/>
-      <w:color w:val="1F4D78" w:themeColor="accent1" w:themeShade="7F"/>
+      <w:spacing w:val="4"/>
       <w:sz w:val="24"/>
       <w:szCs w:val="24"/>
     </w:rPr>
@@ -2285,22 +2183,19 @@
     <w:semiHidden/>
     <w:unhideWhenUsed/>
     <w:qFormat/>
-    <w:rsid w:val="00F27118"/>
+    <w:rsid w:val="008119B1"/>
     <w:pPr>
       <w:keepNext/>
       <w:keepLines/>
-      <w:numPr>
-        <w:ilvl w:val="3"/>
-        <w:numId w:val="3"/>
-      </w:numPr>
-      <w:spacing w:after="0"/>
+      <w:spacing w:before="120" w:after="0"/>
       <w:outlineLvl w:val="3"/>
     </w:pPr>
     <w:rPr>
       <w:rFonts w:asciiTheme="majorHAnsi" w:eastAsiaTheme="majorEastAsia" w:hAnsiTheme="majorHAnsi" w:cstheme="majorBidi"/>
       <w:i/>
       <w:iCs/>
-      <w:color w:val="2E74B5" w:themeColor="accent1" w:themeShade="BF"/>
+      <w:sz w:val="24"/>
+      <w:szCs w:val="24"/>
     </w:rPr>
   </w:style>
   <w:style w:type="paragraph" w:styleId="Heading5">
@@ -2312,20 +2207,17 @@
     <w:semiHidden/>
     <w:unhideWhenUsed/>
     <w:qFormat/>
-    <w:rsid w:val="00F27118"/>
+    <w:rsid w:val="008119B1"/>
     <w:pPr>
       <w:keepNext/>
       <w:keepLines/>
-      <w:numPr>
-        <w:ilvl w:val="4"/>
-        <w:numId w:val="3"/>
-      </w:numPr>
-      <w:spacing w:after="0"/>
+      <w:spacing w:before="120" w:after="0"/>
       <w:outlineLvl w:val="4"/>
     </w:pPr>
     <w:rPr>
       <w:rFonts w:asciiTheme="majorHAnsi" w:eastAsiaTheme="majorEastAsia" w:hAnsiTheme="majorHAnsi" w:cstheme="majorBidi"/>
-      <w:color w:val="2E74B5" w:themeColor="accent1" w:themeShade="BF"/>
+      <w:b/>
+      <w:bCs/>
     </w:rPr>
   </w:style>
   <w:style w:type="paragraph" w:styleId="Heading6">
@@ -2337,20 +2229,19 @@
     <w:semiHidden/>
     <w:unhideWhenUsed/>
     <w:qFormat/>
-    <w:rsid w:val="00F27118"/>
+    <w:rsid w:val="008119B1"/>
     <w:pPr>
       <w:keepNext/>
       <w:keepLines/>
-      <w:numPr>
-        <w:ilvl w:val="5"/>
-        <w:numId w:val="3"/>
-      </w:numPr>
-      <w:spacing w:after="0"/>
+      <w:spacing w:before="120" w:after="0"/>
       <w:outlineLvl w:val="5"/>
     </w:pPr>
     <w:rPr>
       <w:rFonts w:asciiTheme="majorHAnsi" w:eastAsiaTheme="majorEastAsia" w:hAnsiTheme="majorHAnsi" w:cstheme="majorBidi"/>
-      <w:color w:val="1F4D78" w:themeColor="accent1" w:themeShade="7F"/>
+      <w:b/>
+      <w:bCs/>
+      <w:i/>
+      <w:iCs/>
     </w:rPr>
   </w:style>
   <w:style w:type="paragraph" w:styleId="Heading7">
@@ -2362,22 +2253,16 @@
     <w:semiHidden/>
     <w:unhideWhenUsed/>
     <w:qFormat/>
-    <w:rsid w:val="00F27118"/>
+    <w:rsid w:val="008119B1"/>
     <w:pPr>
       <w:keepNext/>
       <w:keepLines/>
-      <w:numPr>
-        <w:ilvl w:val="6"/>
-        <w:numId w:val="3"/>
-      </w:numPr>
-      <w:spacing w:after="0"/>
+      <w:spacing w:before="120" w:after="0"/>
       <w:outlineLvl w:val="6"/>
     </w:pPr>
     <w:rPr>
-      <w:rFonts w:asciiTheme="majorHAnsi" w:eastAsiaTheme="majorEastAsia" w:hAnsiTheme="majorHAnsi" w:cstheme="majorBidi"/>
       <w:i/>
       <w:iCs/>
-      <w:color w:val="1F4D78" w:themeColor="accent1" w:themeShade="7F"/>
     </w:rPr>
   </w:style>
   <w:style w:type="paragraph" w:styleId="Heading8">
@@ -2389,22 +2274,16 @@
     <w:semiHidden/>
     <w:unhideWhenUsed/>
     <w:qFormat/>
-    <w:rsid w:val="00F27118"/>
+    <w:rsid w:val="008119B1"/>
     <w:pPr>
       <w:keepNext/>
       <w:keepLines/>
-      <w:numPr>
-        <w:ilvl w:val="7"/>
-        <w:numId w:val="3"/>
-      </w:numPr>
-      <w:spacing w:after="0"/>
+      <w:spacing w:before="120" w:after="0"/>
       <w:outlineLvl w:val="7"/>
     </w:pPr>
     <w:rPr>
-      <w:rFonts w:asciiTheme="majorHAnsi" w:eastAsiaTheme="majorEastAsia" w:hAnsiTheme="majorHAnsi" w:cstheme="majorBidi"/>
-      <w:color w:val="272727" w:themeColor="text1" w:themeTint="D8"/>
-      <w:sz w:val="21"/>
-      <w:szCs w:val="21"/>
+      <w:b/>
+      <w:bCs/>
     </w:rPr>
   </w:style>
   <w:style w:type="paragraph" w:styleId="Heading9">
@@ -2416,24 +2295,16 @@
     <w:semiHidden/>
     <w:unhideWhenUsed/>
     <w:qFormat/>
-    <w:rsid w:val="00F27118"/>
+    <w:rsid w:val="008119B1"/>
     <w:pPr>
       <w:keepNext/>
       <w:keepLines/>
-      <w:numPr>
-        <w:ilvl w:val="8"/>
-        <w:numId w:val="3"/>
-      </w:numPr>
-      <w:spacing w:after="0"/>
+      <w:spacing w:before="120" w:after="0"/>
       <w:outlineLvl w:val="8"/>
     </w:pPr>
     <w:rPr>
-      <w:rFonts w:asciiTheme="majorHAnsi" w:eastAsiaTheme="majorEastAsia" w:hAnsiTheme="majorHAnsi" w:cstheme="majorBidi"/>
       <w:i/>
       <w:iCs/>
-      <w:color w:val="272727" w:themeColor="text1" w:themeTint="D8"/>
-      <w:sz w:val="21"/>
-      <w:szCs w:val="21"/>
     </w:rPr>
   </w:style>
   <w:style w:type="character" w:default="1" w:styleId="DefaultParagraphFont">
@@ -2468,12 +2339,15 @@
     <w:basedOn w:val="DefaultParagraphFont"/>
     <w:link w:val="Heading1"/>
     <w:uiPriority w:val="9"/>
-    <w:rsid w:val="00945AE4"/>
+    <w:rsid w:val="008119B1"/>
     <w:rPr>
       <w:rFonts w:asciiTheme="majorHAnsi" w:eastAsiaTheme="majorEastAsia" w:hAnsiTheme="majorHAnsi" w:cstheme="majorBidi"/>
-      <w:color w:val="2E74B5" w:themeColor="accent1" w:themeShade="BF"/>
-      <w:sz w:val="32"/>
-      <w:szCs w:val="32"/>
+      <w:b/>
+      <w:bCs/>
+      <w:caps/>
+      <w:spacing w:val="4"/>
+      <w:sz w:val="28"/>
+      <w:szCs w:val="28"/>
     </w:rPr>
   </w:style>
   <w:style w:type="character" w:customStyle="1" w:styleId="Heading2Char">
@@ -2481,19 +2355,19 @@
     <w:basedOn w:val="DefaultParagraphFont"/>
     <w:link w:val="Heading2"/>
     <w:uiPriority w:val="9"/>
-    <w:rsid w:val="00386978"/>
+    <w:rsid w:val="008119B1"/>
     <w:rPr>
       <w:rFonts w:asciiTheme="majorHAnsi" w:eastAsiaTheme="majorEastAsia" w:hAnsiTheme="majorHAnsi" w:cstheme="majorBidi"/>
-      <w:color w:val="2E74B5" w:themeColor="accent1" w:themeShade="BF"/>
+      <w:b/>
+      <w:bCs/>
       <w:sz w:val="28"/>
-      <w:szCs w:val="26"/>
+      <w:szCs w:val="28"/>
     </w:rPr>
   </w:style>
   <w:style w:type="paragraph" w:customStyle="1" w:styleId="Sectionheading">
     <w:name w:val="Section heading"/>
     <w:basedOn w:val="Normal"/>
     <w:link w:val="SectionheadingChar"/>
-    <w:qFormat/>
     <w:rsid w:val="00945AE4"/>
     <w:pPr>
       <w:pBdr>
@@ -2518,7 +2392,7 @@
         <w:tab w:val="center" w:pos="4513"/>
         <w:tab w:val="right" w:pos="9026"/>
       </w:tabs>
-      <w:spacing w:before="0" w:after="0" w:line="240" w:lineRule="auto"/>
+      <w:spacing w:after="0" w:line="240" w:lineRule="auto"/>
     </w:pPr>
   </w:style>
   <w:style w:type="character" w:customStyle="1" w:styleId="SectionheadingChar">
@@ -2551,7 +2425,7 @@
         <w:tab w:val="center" w:pos="4513"/>
         <w:tab w:val="right" w:pos="9026"/>
       </w:tabs>
-      <w:spacing w:before="0" w:after="0" w:line="240" w:lineRule="auto"/>
+      <w:spacing w:after="0" w:line="240" w:lineRule="auto"/>
     </w:pPr>
   </w:style>
   <w:style w:type="character" w:customStyle="1" w:styleId="FooterChar">
@@ -2566,14 +2440,10 @@
     <w:link w:val="NoSpacingChar"/>
     <w:uiPriority w:val="1"/>
     <w:qFormat/>
-    <w:rsid w:val="00370769"/>
+    <w:rsid w:val="008119B1"/>
     <w:pPr>
       <w:spacing w:after="0" w:line="240" w:lineRule="auto"/>
     </w:pPr>
-    <w:rPr>
-      <w:rFonts w:eastAsiaTheme="minorEastAsia"/>
-      <w:lang w:val="en-US"/>
-    </w:rPr>
   </w:style>
   <w:style w:type="character" w:customStyle="1" w:styleId="NoSpacingChar">
     <w:name w:val="No Spacing Char"/>
@@ -2581,20 +2451,16 @@
     <w:link w:val="NoSpacing"/>
     <w:uiPriority w:val="1"/>
     <w:rsid w:val="00370769"/>
-    <w:rPr>
-      <w:rFonts w:eastAsiaTheme="minorEastAsia"/>
-      <w:lang w:val="en-US"/>
-    </w:rPr>
   </w:style>
   <w:style w:type="character" w:customStyle="1" w:styleId="Heading3Char">
     <w:name w:val="Heading 3 Char"/>
     <w:basedOn w:val="DefaultParagraphFont"/>
     <w:link w:val="Heading3"/>
     <w:uiPriority w:val="9"/>
-    <w:rsid w:val="00F27118"/>
+    <w:rsid w:val="008119B1"/>
     <w:rPr>
       <w:rFonts w:asciiTheme="majorHAnsi" w:eastAsiaTheme="majorEastAsia" w:hAnsiTheme="majorHAnsi" w:cstheme="majorBidi"/>
-      <w:color w:val="1F4D78" w:themeColor="accent1" w:themeShade="7F"/>
+      <w:spacing w:val="4"/>
       <w:sz w:val="24"/>
       <w:szCs w:val="24"/>
     </w:rPr>
@@ -2605,12 +2471,13 @@
     <w:link w:val="Heading4"/>
     <w:uiPriority w:val="9"/>
     <w:semiHidden/>
-    <w:rsid w:val="00F27118"/>
+    <w:rsid w:val="008119B1"/>
     <w:rPr>
       <w:rFonts w:asciiTheme="majorHAnsi" w:eastAsiaTheme="majorEastAsia" w:hAnsiTheme="majorHAnsi" w:cstheme="majorBidi"/>
       <w:i/>
       <w:iCs/>
-      <w:color w:val="2E74B5" w:themeColor="accent1" w:themeShade="BF"/>
+      <w:sz w:val="24"/>
+      <w:szCs w:val="24"/>
     </w:rPr>
   </w:style>
   <w:style w:type="character" w:customStyle="1" w:styleId="Heading5Char">
@@ -2619,10 +2486,11 @@
     <w:link w:val="Heading5"/>
     <w:uiPriority w:val="9"/>
     <w:semiHidden/>
-    <w:rsid w:val="00F27118"/>
+    <w:rsid w:val="008119B1"/>
     <w:rPr>
       <w:rFonts w:asciiTheme="majorHAnsi" w:eastAsiaTheme="majorEastAsia" w:hAnsiTheme="majorHAnsi" w:cstheme="majorBidi"/>
-      <w:color w:val="2E74B5" w:themeColor="accent1" w:themeShade="BF"/>
+      <w:b/>
+      <w:bCs/>
     </w:rPr>
   </w:style>
   <w:style w:type="character" w:customStyle="1" w:styleId="Heading6Char">
@@ -2631,10 +2499,13 @@
     <w:link w:val="Heading6"/>
     <w:uiPriority w:val="9"/>
     <w:semiHidden/>
-    <w:rsid w:val="00F27118"/>
+    <w:rsid w:val="008119B1"/>
     <w:rPr>
       <w:rFonts w:asciiTheme="majorHAnsi" w:eastAsiaTheme="majorEastAsia" w:hAnsiTheme="majorHAnsi" w:cstheme="majorBidi"/>
-      <w:color w:val="1F4D78" w:themeColor="accent1" w:themeShade="7F"/>
+      <w:b/>
+      <w:bCs/>
+      <w:i/>
+      <w:iCs/>
     </w:rPr>
   </w:style>
   <w:style w:type="character" w:customStyle="1" w:styleId="Heading7Char">
@@ -2643,12 +2514,10 @@
     <w:link w:val="Heading7"/>
     <w:uiPriority w:val="9"/>
     <w:semiHidden/>
-    <w:rsid w:val="00F27118"/>
-    <w:rPr>
-      <w:rFonts w:asciiTheme="majorHAnsi" w:eastAsiaTheme="majorEastAsia" w:hAnsiTheme="majorHAnsi" w:cstheme="majorBidi"/>
+    <w:rsid w:val="008119B1"/>
+    <w:rPr>
       <w:i/>
       <w:iCs/>
-      <w:color w:val="1F4D78" w:themeColor="accent1" w:themeShade="7F"/>
     </w:rPr>
   </w:style>
   <w:style w:type="character" w:customStyle="1" w:styleId="Heading8Char">
@@ -2657,12 +2526,10 @@
     <w:link w:val="Heading8"/>
     <w:uiPriority w:val="9"/>
     <w:semiHidden/>
-    <w:rsid w:val="00F27118"/>
-    <w:rPr>
-      <w:rFonts w:asciiTheme="majorHAnsi" w:eastAsiaTheme="majorEastAsia" w:hAnsiTheme="majorHAnsi" w:cstheme="majorBidi"/>
-      <w:color w:val="272727" w:themeColor="text1" w:themeTint="D8"/>
-      <w:sz w:val="21"/>
-      <w:szCs w:val="21"/>
+    <w:rsid w:val="008119B1"/>
+    <w:rPr>
+      <w:b/>
+      <w:bCs/>
     </w:rPr>
   </w:style>
   <w:style w:type="character" w:customStyle="1" w:styleId="Heading9Char">
@@ -2671,14 +2538,10 @@
     <w:link w:val="Heading9"/>
     <w:uiPriority w:val="9"/>
     <w:semiHidden/>
-    <w:rsid w:val="00F27118"/>
-    <w:rPr>
-      <w:rFonts w:asciiTheme="majorHAnsi" w:eastAsiaTheme="majorEastAsia" w:hAnsiTheme="majorHAnsi" w:cstheme="majorBidi"/>
+    <w:rsid w:val="008119B1"/>
+    <w:rPr>
       <w:i/>
       <w:iCs/>
-      <w:color w:val="272727" w:themeColor="text1" w:themeTint="D8"/>
-      <w:sz w:val="21"/>
-      <w:szCs w:val="21"/>
     </w:rPr>
   </w:style>
   <w:style w:type="paragraph" w:styleId="Title">
@@ -2688,17 +2551,19 @@
     <w:link w:val="TitleChar"/>
     <w:uiPriority w:val="10"/>
     <w:qFormat/>
-    <w:rsid w:val="00C665AA"/>
+    <w:rsid w:val="008119B1"/>
     <w:pPr>
-      <w:spacing w:before="0" w:after="0" w:line="240" w:lineRule="auto"/>
+      <w:spacing w:after="0" w:line="240" w:lineRule="auto"/>
       <w:contextualSpacing/>
+      <w:jc w:val="center"/>
     </w:pPr>
     <w:rPr>
       <w:rFonts w:asciiTheme="majorHAnsi" w:eastAsiaTheme="majorEastAsia" w:hAnsiTheme="majorHAnsi" w:cstheme="majorBidi"/>
-      <w:spacing w:val="-10"/>
-      <w:kern w:val="28"/>
-      <w:sz w:val="56"/>
-      <w:szCs w:val="56"/>
+      <w:b/>
+      <w:bCs/>
+      <w:spacing w:val="-7"/>
+      <w:sz w:val="48"/>
+      <w:szCs w:val="48"/>
     </w:rPr>
   </w:style>
   <w:style w:type="character" w:customStyle="1" w:styleId="TitleChar">
@@ -2706,13 +2571,14 @@
     <w:basedOn w:val="DefaultParagraphFont"/>
     <w:link w:val="Title"/>
     <w:uiPriority w:val="10"/>
-    <w:rsid w:val="00C665AA"/>
+    <w:rsid w:val="008119B1"/>
     <w:rPr>
       <w:rFonts w:asciiTheme="majorHAnsi" w:eastAsiaTheme="majorEastAsia" w:hAnsiTheme="majorHAnsi" w:cstheme="majorBidi"/>
-      <w:spacing w:val="-10"/>
-      <w:kern w:val="28"/>
-      <w:sz w:val="56"/>
-      <w:szCs w:val="56"/>
+      <w:b/>
+      <w:bCs/>
+      <w:spacing w:val="-7"/>
+      <w:sz w:val="48"/>
+      <w:szCs w:val="48"/>
     </w:rPr>
   </w:style>
   <w:style w:type="character" w:styleId="CommentReference">
@@ -2792,7 +2658,7 @@
     <w:unhideWhenUsed/>
     <w:rsid w:val="00DA6032"/>
     <w:pPr>
-      <w:spacing w:before="0" w:after="0" w:line="240" w:lineRule="auto"/>
+      <w:spacing w:after="0" w:line="240" w:lineRule="auto"/>
     </w:pPr>
     <w:rPr>
       <w:rFonts w:ascii="Segoe UI" w:hAnsi="Segoe UI" w:cs="Segoe UI"/>
@@ -2828,6 +2694,223 @@
     <w:name w:val="selectable"/>
     <w:basedOn w:val="DefaultParagraphFont"/>
     <w:rsid w:val="00A03885"/>
+  </w:style>
+  <w:style w:type="paragraph" w:styleId="Caption">
+    <w:name w:val="caption"/>
+    <w:basedOn w:val="Normal"/>
+    <w:next w:val="Normal"/>
+    <w:uiPriority w:val="35"/>
+    <w:semiHidden/>
+    <w:unhideWhenUsed/>
+    <w:qFormat/>
+    <w:rsid w:val="008119B1"/>
+    <w:rPr>
+      <w:b/>
+      <w:bCs/>
+      <w:sz w:val="18"/>
+      <w:szCs w:val="18"/>
+    </w:rPr>
+  </w:style>
+  <w:style w:type="paragraph" w:styleId="Subtitle">
+    <w:name w:val="Subtitle"/>
+    <w:basedOn w:val="Normal"/>
+    <w:next w:val="Normal"/>
+    <w:link w:val="SubtitleChar"/>
+    <w:uiPriority w:val="11"/>
+    <w:qFormat/>
+    <w:rsid w:val="008119B1"/>
+    <w:pPr>
+      <w:numPr>
+        <w:ilvl w:val="1"/>
+      </w:numPr>
+      <w:spacing w:after="240"/>
+      <w:jc w:val="center"/>
+    </w:pPr>
+    <w:rPr>
+      <w:rFonts w:asciiTheme="majorHAnsi" w:eastAsiaTheme="majorEastAsia" w:hAnsiTheme="majorHAnsi" w:cstheme="majorBidi"/>
+      <w:sz w:val="24"/>
+      <w:szCs w:val="24"/>
+    </w:rPr>
+  </w:style>
+  <w:style w:type="character" w:customStyle="1" w:styleId="SubtitleChar">
+    <w:name w:val="Subtitle Char"/>
+    <w:basedOn w:val="DefaultParagraphFont"/>
+    <w:link w:val="Subtitle"/>
+    <w:uiPriority w:val="11"/>
+    <w:rsid w:val="008119B1"/>
+    <w:rPr>
+      <w:rFonts w:asciiTheme="majorHAnsi" w:eastAsiaTheme="majorEastAsia" w:hAnsiTheme="majorHAnsi" w:cstheme="majorBidi"/>
+      <w:sz w:val="24"/>
+      <w:szCs w:val="24"/>
+    </w:rPr>
+  </w:style>
+  <w:style w:type="character" w:styleId="Strong">
+    <w:name w:val="Strong"/>
+    <w:basedOn w:val="DefaultParagraphFont"/>
+    <w:uiPriority w:val="22"/>
+    <w:qFormat/>
+    <w:rsid w:val="008119B1"/>
+    <w:rPr>
+      <w:b/>
+      <w:bCs/>
+      <w:color w:val="auto"/>
+    </w:rPr>
+  </w:style>
+  <w:style w:type="character" w:styleId="Emphasis">
+    <w:name w:val="Emphasis"/>
+    <w:basedOn w:val="DefaultParagraphFont"/>
+    <w:uiPriority w:val="20"/>
+    <w:qFormat/>
+    <w:rsid w:val="008119B1"/>
+    <w:rPr>
+      <w:i/>
+      <w:iCs/>
+      <w:color w:val="auto"/>
+    </w:rPr>
+  </w:style>
+  <w:style w:type="paragraph" w:styleId="Quote">
+    <w:name w:val="Quote"/>
+    <w:basedOn w:val="Normal"/>
+    <w:next w:val="Normal"/>
+    <w:link w:val="QuoteChar"/>
+    <w:uiPriority w:val="29"/>
+    <w:qFormat/>
+    <w:rsid w:val="008119B1"/>
+    <w:pPr>
+      <w:spacing w:before="200" w:line="264" w:lineRule="auto"/>
+      <w:ind w:left="864" w:right="864"/>
+      <w:jc w:val="center"/>
+    </w:pPr>
+    <w:rPr>
+      <w:rFonts w:asciiTheme="majorHAnsi" w:eastAsiaTheme="majorEastAsia" w:hAnsiTheme="majorHAnsi" w:cstheme="majorBidi"/>
+      <w:i/>
+      <w:iCs/>
+      <w:sz w:val="24"/>
+      <w:szCs w:val="24"/>
+    </w:rPr>
+  </w:style>
+  <w:style w:type="character" w:customStyle="1" w:styleId="QuoteChar">
+    <w:name w:val="Quote Char"/>
+    <w:basedOn w:val="DefaultParagraphFont"/>
+    <w:link w:val="Quote"/>
+    <w:uiPriority w:val="29"/>
+    <w:rsid w:val="008119B1"/>
+    <w:rPr>
+      <w:rFonts w:asciiTheme="majorHAnsi" w:eastAsiaTheme="majorEastAsia" w:hAnsiTheme="majorHAnsi" w:cstheme="majorBidi"/>
+      <w:i/>
+      <w:iCs/>
+      <w:sz w:val="24"/>
+      <w:szCs w:val="24"/>
+    </w:rPr>
+  </w:style>
+  <w:style w:type="paragraph" w:styleId="IntenseQuote">
+    <w:name w:val="Intense Quote"/>
+    <w:basedOn w:val="Normal"/>
+    <w:next w:val="Normal"/>
+    <w:link w:val="IntenseQuoteChar"/>
+    <w:uiPriority w:val="30"/>
+    <w:qFormat/>
+    <w:rsid w:val="008119B1"/>
+    <w:pPr>
+      <w:spacing w:before="100" w:beforeAutospacing="1" w:after="240"/>
+      <w:ind w:left="936" w:right="936"/>
+      <w:jc w:val="center"/>
+    </w:pPr>
+    <w:rPr>
+      <w:rFonts w:asciiTheme="majorHAnsi" w:eastAsiaTheme="majorEastAsia" w:hAnsiTheme="majorHAnsi" w:cstheme="majorBidi"/>
+      <w:sz w:val="26"/>
+      <w:szCs w:val="26"/>
+    </w:rPr>
+  </w:style>
+  <w:style w:type="character" w:customStyle="1" w:styleId="IntenseQuoteChar">
+    <w:name w:val="Intense Quote Char"/>
+    <w:basedOn w:val="DefaultParagraphFont"/>
+    <w:link w:val="IntenseQuote"/>
+    <w:uiPriority w:val="30"/>
+    <w:rsid w:val="008119B1"/>
+    <w:rPr>
+      <w:rFonts w:asciiTheme="majorHAnsi" w:eastAsiaTheme="majorEastAsia" w:hAnsiTheme="majorHAnsi" w:cstheme="majorBidi"/>
+      <w:sz w:val="26"/>
+      <w:szCs w:val="26"/>
+    </w:rPr>
+  </w:style>
+  <w:style w:type="character" w:styleId="SubtleEmphasis">
+    <w:name w:val="Subtle Emphasis"/>
+    <w:basedOn w:val="DefaultParagraphFont"/>
+    <w:uiPriority w:val="19"/>
+    <w:qFormat/>
+    <w:rsid w:val="008119B1"/>
+    <w:rPr>
+      <w:i/>
+      <w:iCs/>
+      <w:color w:val="auto"/>
+    </w:rPr>
+  </w:style>
+  <w:style w:type="character" w:styleId="IntenseEmphasis">
+    <w:name w:val="Intense Emphasis"/>
+    <w:basedOn w:val="DefaultParagraphFont"/>
+    <w:uiPriority w:val="21"/>
+    <w:qFormat/>
+    <w:rsid w:val="008119B1"/>
+    <w:rPr>
+      <w:b/>
+      <w:bCs/>
+      <w:i/>
+      <w:iCs/>
+      <w:color w:val="auto"/>
+    </w:rPr>
+  </w:style>
+  <w:style w:type="character" w:styleId="SubtleReference">
+    <w:name w:val="Subtle Reference"/>
+    <w:basedOn w:val="DefaultParagraphFont"/>
+    <w:uiPriority w:val="31"/>
+    <w:qFormat/>
+    <w:rsid w:val="008119B1"/>
+    <w:rPr>
+      <w:smallCaps/>
+      <w:color w:val="auto"/>
+      <w:u w:val="single" w:color="7F7F7F" w:themeColor="text1" w:themeTint="80"/>
+    </w:rPr>
+  </w:style>
+  <w:style w:type="character" w:styleId="IntenseReference">
+    <w:name w:val="Intense Reference"/>
+    <w:basedOn w:val="DefaultParagraphFont"/>
+    <w:uiPriority w:val="32"/>
+    <w:qFormat/>
+    <w:rsid w:val="008119B1"/>
+    <w:rPr>
+      <w:b/>
+      <w:bCs/>
+      <w:smallCaps/>
+      <w:color w:val="auto"/>
+      <w:u w:val="single"/>
+    </w:rPr>
+  </w:style>
+  <w:style w:type="character" w:styleId="BookTitle">
+    <w:name w:val="Book Title"/>
+    <w:basedOn w:val="DefaultParagraphFont"/>
+    <w:uiPriority w:val="33"/>
+    <w:qFormat/>
+    <w:rsid w:val="008119B1"/>
+    <w:rPr>
+      <w:b/>
+      <w:bCs/>
+      <w:smallCaps/>
+      <w:color w:val="auto"/>
+    </w:rPr>
+  </w:style>
+  <w:style w:type="paragraph" w:styleId="TOCHeading">
+    <w:name w:val="TOC Heading"/>
+    <w:basedOn w:val="Heading1"/>
+    <w:next w:val="Normal"/>
+    <w:uiPriority w:val="39"/>
+    <w:semiHidden/>
+    <w:unhideWhenUsed/>
+    <w:qFormat/>
+    <w:rsid w:val="008119B1"/>
+    <w:pPr>
+      <w:outlineLvl w:val="9"/>
+    </w:pPr>
   </w:style>
 </w:styles>
 </file>
@@ -3105,7 +3188,7 @@
 </file>
 
 <file path=customXml/itemProps1.xml><?xml version="1.0" encoding="utf-8"?>
-<ds:datastoreItem xmlns:ds="http://schemas.openxmlformats.org/officeDocument/2006/customXml" ds:itemID="{F25F0856-B5F2-4A38-8CE6-910D893476EF}">
+<ds:datastoreItem xmlns:ds="http://schemas.openxmlformats.org/officeDocument/2006/customXml" ds:itemID="{CE5711A1-13E7-4106-8C37-F45B347BA5D8}">
   <ds:schemaRefs>
     <ds:schemaRef ds:uri="http://schemas.openxmlformats.org/officeDocument/2006/bibliography"/>
   </ds:schemaRefs>

</xml_diff>